<commit_message>
lab 7.1 completed + lab 7 otchet corrected
</commit_message>
<xml_diff>
--- a/7/Otchet.docx
+++ b/7/Otchet.docx
@@ -219,7 +219,7 @@
           <w:sz w:val="28"/>
           <w:szCs w:val="28"/>
         </w:rPr>
-        <w:t>5</w:t>
+        <w:t>7</w:t>
       </w:r>
     </w:p>
     <w:p>
@@ -788,15 +788,7 @@
           <w:sz w:val="24"/>
           <w:szCs w:val="24"/>
         </w:rPr>
-        <w:t xml:space="preserve">Данная рекусивная функция принимает на вход два целых числа и возвращает целое число. Условием выхода из рекурсии зададим равенство полученных на входе значений. При выполнении данного условия вернем 1. Если условие выхода не выполнено, перейдем к шагу рекурсии. Если первое полученное значение больше второго, то вернем сумму единицы и результата работы функции, на входе которая получает разность первого и второго значения и второе значение, иначе </w:t>
-      </w:r>
-      <w:r>
-        <w:rPr>
-          <w:rFonts w:ascii="Times New Roman" w:eastAsiaTheme="minorEastAsia" w:hAnsi="Times New Roman" w:cs="Times New Roman"/>
-          <w:sz w:val="24"/>
-          <w:szCs w:val="24"/>
-        </w:rPr>
-        <w:t xml:space="preserve">вернем сумму единицы и результата работы функции, на входе которая </w:t>
+        <w:t xml:space="preserve">Данная рекусивная функция принимает на вход два целых числа и возвращает целое число. Условием выхода из рекурсии зададим равенство полученных на входе значений. При выполнении данного условия вернем 1. Если условие выхода не выполнено, перейдем к шагу рекурсии. Если первое полученное значение больше второго, то вернем сумму единицы и результата работы функции, на входе которая получает разность первого и второго значения и второе значение, иначе вернем сумму единицы и результата работы функции, на входе которая </w:t>
       </w:r>
       <w:r>
         <w:rPr>
@@ -917,13 +909,11 @@
         <w:spacing w:line="244" w:lineRule="atLeast"/>
         <w:rPr>
           <w:color w:val="333333"/>
-          <w:lang w:val="ru-RU"/>
         </w:rPr>
       </w:pPr>
       <w:r>
         <w:rPr>
           <w:color w:val="557799"/>
-          <w:lang w:val="ru-RU"/>
         </w:rPr>
         <w:t>#</w:t>
       </w:r>
@@ -936,7 +926,6 @@
       <w:r>
         <w:rPr>
           <w:color w:val="557799"/>
-          <w:lang w:val="ru-RU"/>
         </w:rPr>
         <w:t xml:space="preserve"> &lt;</w:t>
       </w:r>
@@ -949,7 +938,6 @@
       <w:r>
         <w:rPr>
           <w:color w:val="557799"/>
-          <w:lang w:val="ru-RU"/>
         </w:rPr>
         <w:t>&gt;</w:t>
       </w:r>
@@ -960,7 +948,6 @@
         <w:spacing w:line="244" w:lineRule="atLeast"/>
         <w:rPr>
           <w:color w:val="333333"/>
-          <w:lang w:val="ru-RU"/>
         </w:rPr>
       </w:pPr>
       <w:r>
@@ -974,7 +961,6 @@
       <w:r>
         <w:rPr>
           <w:color w:val="333333"/>
-          <w:lang w:val="ru-RU"/>
         </w:rPr>
         <w:t xml:space="preserve"> </w:t>
       </w:r>
@@ -989,7 +975,6 @@
       <w:r>
         <w:rPr>
           <w:color w:val="333333"/>
-          <w:lang w:val="ru-RU"/>
         </w:rPr>
         <w:t xml:space="preserve"> </w:t>
       </w:r>
@@ -1002,7 +987,6 @@
       <w:r>
         <w:rPr>
           <w:color w:val="333333"/>
-          <w:lang w:val="ru-RU"/>
         </w:rPr>
         <w:t>;</w:t>
       </w:r>
@@ -1013,7 +997,6 @@
         <w:spacing w:line="244" w:lineRule="atLeast"/>
         <w:rPr>
           <w:color w:val="333333"/>
-          <w:lang w:val="ru-RU"/>
         </w:rPr>
       </w:pPr>
     </w:p>
@@ -1606,6 +1589,7 @@
           <w:rFonts w:ascii="Times New Roman" w:eastAsiaTheme="minorEastAsia" w:hAnsi="Times New Roman" w:cs="Times New Roman"/>
           <w:b/>
           <w:bCs/>
+          <w:noProof/>
           <w:sz w:val="24"/>
           <w:szCs w:val="24"/>
         </w:rPr>

</xml_diff>